<commit_message>
changed units to pints and fixed total pp data error
</commit_message>
<xml_diff>
--- a/notes.docx
+++ b/notes.docx
@@ -50,8 +50,14 @@
           <w:ilvl w:val="0"/>
           <w:numId w:val="4"/>
         </w:numPr>
-      </w:pPr>
-      <w:r>
+        <w:rPr>
+          <w:strike/>
+        </w:rPr>
+      </w:pPr>
+      <w:r>
+        <w:rPr>
+          <w:strike/>
+        </w:rPr>
         <w:t>Year range slider</w:t>
       </w:r>
     </w:p>
@@ -85,42 +91,6 @@
       </w:r>
       <w:r>
         <w:t>do again</w:t>
-      </w:r>
-    </w:p>
-    <w:p>
-      <w:pPr>
-        <w:pStyle w:val="ListParagraph"/>
-        <w:numPr>
-          <w:ilvl w:val="0"/>
-          <w:numId w:val="4"/>
-        </w:numPr>
-      </w:pPr>
-      <w:r>
-        <w:t>Background paragraph</w:t>
-      </w:r>
-    </w:p>
-    <w:p>
-      <w:pPr>
-        <w:pStyle w:val="ListParagraph"/>
-        <w:numPr>
-          <w:ilvl w:val="0"/>
-          <w:numId w:val="4"/>
-        </w:numPr>
-      </w:pPr>
-      <w:r>
-        <w:t>Choose states in alphabetical order and with full names</w:t>
-      </w:r>
-    </w:p>
-    <w:p>
-      <w:pPr>
-        <w:pStyle w:val="ListParagraph"/>
-        <w:numPr>
-          <w:ilvl w:val="0"/>
-          <w:numId w:val="4"/>
-        </w:numPr>
-      </w:pPr>
-      <w:r>
-        <w:t>Chooses states make NA an option (And the default for selections 2 and 3)</w:t>
       </w:r>
     </w:p>
     <w:p>
@@ -138,6 +108,48 @@
         <w:rPr>
           <w:strike/>
         </w:rPr>
+        <w:t>Background paragraph</w:t>
+      </w:r>
+    </w:p>
+    <w:p>
+      <w:pPr>
+        <w:pStyle w:val="ListParagraph"/>
+        <w:numPr>
+          <w:ilvl w:val="0"/>
+          <w:numId w:val="4"/>
+        </w:numPr>
+      </w:pPr>
+      <w:r>
+        <w:t>Choose states in alphabetical order and with full names</w:t>
+      </w:r>
+    </w:p>
+    <w:p>
+      <w:pPr>
+        <w:pStyle w:val="ListParagraph"/>
+        <w:numPr>
+          <w:ilvl w:val="0"/>
+          <w:numId w:val="4"/>
+        </w:numPr>
+      </w:pPr>
+      <w:r>
+        <w:t>Chooses states make NA an option (And the default for selections 2 and 3)</w:t>
+      </w:r>
+    </w:p>
+    <w:p>
+      <w:pPr>
+        <w:pStyle w:val="ListParagraph"/>
+        <w:numPr>
+          <w:ilvl w:val="0"/>
+          <w:numId w:val="4"/>
+        </w:numPr>
+        <w:rPr>
+          <w:strike/>
+        </w:rPr>
+      </w:pPr>
+      <w:r>
+        <w:rPr>
+          <w:strike/>
+        </w:rPr>
         <w:t>Fix ‘most popular style’ and ‘most reviewed brewery’ options</w:t>
       </w:r>
     </w:p>
@@ -245,52 +257,87 @@
       </w:r>
     </w:p>
     <w:p>
-      <w:r>
-        <w:t xml:space="preserve">I especially enjoyed seeing the explosion of craft breweries reflected in the data. While the </w:t>
-      </w:r>
-      <w:r>
-        <w:t>A</w:t>
-      </w:r>
-      <w:r>
-        <w:t xml:space="preserve">lcohol and </w:t>
-      </w:r>
-      <w:r>
-        <w:t>T</w:t>
-      </w:r>
-      <w:r>
-        <w:t xml:space="preserve">obacco </w:t>
-      </w:r>
-      <w:r>
-        <w:t>T</w:t>
-      </w:r>
-      <w:r>
-        <w:t xml:space="preserve">ax and </w:t>
-      </w:r>
-      <w:r>
-        <w:t>T</w:t>
-      </w:r>
-      <w:r>
-        <w:t xml:space="preserve">rade </w:t>
-      </w:r>
-      <w:r>
-        <w:t>B</w:t>
-      </w:r>
-      <w:r>
-        <w:t>ureau</w:t>
-      </w:r>
-      <w:r>
-        <w:t xml:space="preserve"> does not collect this data explicitly, various metrics such as ‘barrels of beer consumed on a brewery premise’ serve as good proxies. In this specific case, massive industrial breweries are far less likely to have on location tap rooms than small craft breweries. </w:t>
+      <w:pPr>
+        <w:rPr>
+          <w:lang w:val="en"/>
+        </w:rPr>
+      </w:pPr>
+      <w:r>
+        <w:t>When exploring the data, i</w:t>
+      </w:r>
+      <w:r>
+        <w:t xml:space="preserve">t is important to </w:t>
+      </w:r>
+      <w:r>
+        <w:t>comsider</w:t>
+      </w:r>
+      <w:r>
+        <w:t xml:space="preserve"> how the presence of large brewing facilities affects some of the</w:t>
+      </w:r>
+      <w:r>
+        <w:t xml:space="preserve"> </w:t>
+      </w:r>
+      <w:r>
+        <w:t xml:space="preserve">metrics. For example, in 2018 over 90% of beer brewed in Oklahoma was consumed on brewery premises. Whereas less than 1% of corresponding beer was consumed this way in neighboring Texas. This is undoubtably due to the presence of large </w:t>
+      </w:r>
+      <w:r>
+        <w:t>Anheuser-Busch</w:t>
+      </w:r>
+      <w:r>
+        <w:t xml:space="preserve"> production facilities in the state</w:t>
+      </w:r>
+      <w:r>
+        <w:t xml:space="preserve"> which </w:t>
+      </w:r>
+      <w:r>
+        <w:t xml:space="preserve">produce high volumes of beer for regional sale and dwarf production at small breweries with onsite tap rooms. </w:t>
       </w:r>
     </w:p>
     <w:p>
       <w:r>
-        <w:t xml:space="preserve">It is important to </w:t>
+        <w:t xml:space="preserve">I especially enjoyed seeing the explosion of craft breweries reflected in the data. While the </w:t>
+      </w:r>
+      <w:r>
+        <w:t>A</w:t>
+      </w:r>
+      <w:r>
+        <w:t xml:space="preserve">lcohol and </w:t>
+      </w:r>
+      <w:r>
+        <w:t>T</w:t>
+      </w:r>
+      <w:r>
+        <w:t xml:space="preserve">obacco </w:t>
+      </w:r>
+      <w:r>
+        <w:t>T</w:t>
+      </w:r>
+      <w:r>
+        <w:t xml:space="preserve">ax and </w:t>
+      </w:r>
+      <w:r>
+        <w:t>T</w:t>
+      </w:r>
+      <w:r>
+        <w:t xml:space="preserve">rade </w:t>
+      </w:r>
+      <w:r>
+        <w:t>B</w:t>
+      </w:r>
+      <w:r>
+        <w:t>ureau</w:t>
+      </w:r>
+      <w:r>
+        <w:t xml:space="preserve"> does not collect this data explicitly, various metrics such as ‘barrels of beer consumed on a brewery premise’ serve as good proxies</w:t>
+      </w:r>
+      <w:r>
+        <w:t>.</w:t>
+      </w:r>
+      <w:r>
+        <w:t xml:space="preserve"> </w:t>
       </w:r>
       <w:bookmarkStart w:id="0" w:name="_GoBack"/>
       <w:bookmarkEnd w:id="0"/>
-      <w:r>
-        <w:t xml:space="preserve">drastically the presence of large brewing facilities changes state </w:t>
-      </w:r>
     </w:p>
     <w:sectPr>
       <w:pgSz w:w="12240" w:h="15840"/>

</xml_diff>